<commit_message>
resume update and tech page update
added WiCSE, MEAN.JS, and languages
</commit_message>
<xml_diff>
--- a/files/resume.docx
+++ b/files/resume.docx
@@ -1476,8 +1476,6 @@
       <w:r>
         <w:t xml:space="preserve">; </w:t>
       </w:r>
-      <w:bookmarkStart w:id="0" w:name="_GoBack"/>
-      <w:bookmarkEnd w:id="0"/>
     </w:p>
     <w:p>
       <w:pPr>
@@ -2695,20 +2693,17 @@
         <w:jc w:val="both"/>
         <w:rPr>
           <w:b/>
-          <w:sz w:val="20"/>
-        </w:rPr>
-      </w:pPr>
-      <w:r>
-        <w:rPr>
-          <w:b/>
-          <w:sz w:val="20"/>
+        </w:rPr>
+      </w:pPr>
+      <w:r>
+        <w:rPr>
+          <w:b/>
         </w:rPr>
         <w:t>Lauren Slyman Music</w:t>
       </w:r>
       <w:r>
         <w:rPr>
           <w:b/>
-          <w:sz w:val="20"/>
         </w:rPr>
         <w:t xml:space="preserve"> </w:t>
       </w:r>
@@ -2814,11 +2809,71 @@
       <w:pPr>
         <w:rPr>
           <w:b/>
-        </w:rPr>
-      </w:pPr>
-      <w:r>
-        <w:rPr>
-          <w:b/>
+          <w:sz w:val="18"/>
+        </w:rPr>
+      </w:pPr>
+      <w:r>
+        <w:rPr>
+          <w:b/>
+          <w:sz w:val="18"/>
+        </w:rPr>
+        <w:t>Women in Computer Science</w:t>
+      </w:r>
+    </w:p>
+    <w:p>
+      <w:pPr>
+        <w:rPr>
+          <w:sz w:val="18"/>
+        </w:rPr>
+      </w:pPr>
+      <w:r>
+        <w:rPr>
+          <w:sz w:val="18"/>
+        </w:rPr>
+        <w:t>InfoTech Shadowing Program – Worked directly with Business Analy</w:t>
+      </w:r>
+      <w:r>
+        <w:rPr>
+          <w:sz w:val="18"/>
+        </w:rPr>
+        <w:t>st and PM on a mobile d</w:t>
+      </w:r>
+      <w:r>
+        <w:rPr>
+          <w:sz w:val="18"/>
+        </w:rPr>
+        <w:t>evelopment p</w:t>
+      </w:r>
+      <w:r>
+        <w:rPr>
+          <w:sz w:val="18"/>
+        </w:rPr>
+        <w:t>roject for c</w:t>
+      </w:r>
+      <w:r>
+        <w:rPr>
+          <w:sz w:val="18"/>
+        </w:rPr>
+        <w:t>lient</w:t>
+      </w:r>
+      <w:r>
+        <w:rPr>
+          <w:sz w:val="18"/>
+        </w:rPr>
+        <w:t>s</w:t>
+      </w:r>
+    </w:p>
+    <w:p>
+      <w:pPr>
+        <w:rPr>
+          <w:b/>
+          <w:sz w:val="18"/>
+        </w:rPr>
+      </w:pPr>
+      <w:r>
+        <w:rPr>
+          <w:b/>
+          <w:sz w:val="18"/>
         </w:rPr>
         <w:t>Deloitte IT Case Competition</w:t>
       </w:r>
@@ -2829,43 +2884,75 @@
           <w:sz w:val="18"/>
         </w:rPr>
       </w:pPr>
-      <w:r>
+      <w:bookmarkStart w:id="0" w:name="_GoBack"/>
+      <w:r>
+        <w:rPr>
+          <w:sz w:val="18"/>
+        </w:rPr>
         <w:t xml:space="preserve">Out of </w:t>
       </w:r>
       <w:r>
+        <w:rPr>
+          <w:sz w:val="18"/>
+        </w:rPr>
         <w:t>12</w:t>
       </w:r>
       <w:r>
-        <w:t xml:space="preserve"> teams, my partner and I placed in top 3 </w:t>
-      </w:r>
-      <w:r>
+        <w:rPr>
+          <w:sz w:val="18"/>
+        </w:rPr>
+        <w:t xml:space="preserve"> teams, placed in top 3 </w:t>
+      </w:r>
+      <w:r>
+        <w:rPr>
+          <w:sz w:val="18"/>
+        </w:rPr>
         <w:t>with</w:t>
       </w:r>
       <w:r>
+        <w:rPr>
+          <w:sz w:val="18"/>
+        </w:rPr>
         <w:t xml:space="preserve"> </w:t>
       </w:r>
       <w:r>
+        <w:rPr>
+          <w:sz w:val="18"/>
+        </w:rPr>
         <w:t>SMS-based solution</w:t>
       </w:r>
       <w:r>
+        <w:rPr>
+          <w:sz w:val="18"/>
+        </w:rPr>
         <w:t xml:space="preserve"> </w:t>
       </w:r>
       <w:r>
+        <w:rPr>
+          <w:sz w:val="18"/>
+        </w:rPr>
         <w:t>compensating for</w:t>
       </w:r>
       <w:r>
-        <w:t xml:space="preserve"> lack of internet </w:t>
-      </w:r>
-      <w:r>
-        <w:t xml:space="preserve">in </w:t>
-      </w:r>
-      <w:r>
+        <w:rPr>
+          <w:sz w:val="18"/>
+        </w:rPr>
+        <w:t xml:space="preserve"> lack of internet in </w:t>
+      </w:r>
+      <w:r>
+        <w:rPr>
+          <w:sz w:val="18"/>
+        </w:rPr>
         <w:t>developing</w:t>
       </w:r>
       <w:r>
+        <w:rPr>
+          <w:sz w:val="18"/>
+        </w:rPr>
         <w:t xml:space="preserve"> countries</w:t>
       </w:r>
     </w:p>
+    <w:bookmarkEnd w:id="0"/>
     <w:p>
       <w:pPr>
         <w:rPr>
@@ -2905,7 +2992,7 @@
         <mc:AlternateContent>
           <mc:Choice Requires="wps">
             <w:drawing>
-              <wp:anchor distT="45720" distB="45720" distL="114300" distR="114300" simplePos="0" relativeHeight="251652096" behindDoc="0" locked="0" layoutInCell="1" allowOverlap="1" wp14:anchorId="11E5FB61" wp14:editId="16F08504">
+              <wp:anchor distT="45720" distB="45720" distL="114300" distR="114300" simplePos="0" relativeHeight="251652096" behindDoc="0" locked="0" layoutInCell="1" allowOverlap="1" wp14:anchorId="11E5FB61" wp14:editId="0BB28181">
                 <wp:simplePos x="0" y="0"/>
                 <wp:positionH relativeFrom="margin">
                   <wp:posOffset>-85725</wp:posOffset>
@@ -2953,9 +3040,17 @@
                             <w:r>
                               <w:rPr>
                                 <w:b/>
+                                <w:sz w:val="16"/>
+                                <w:szCs w:val="16"/>
+                              </w:rPr>
+                              <w:t>PR Team</w:t>
+                            </w:r>
+                            <w:r>
+                              <w:rPr>
+                                <w:b/>
                                 <w:sz w:val="18"/>
                               </w:rPr>
-                              <w:t xml:space="preserve">PR Team </w:t>
+                              <w:t xml:space="preserve"> </w:t>
                             </w:r>
                             <w:r>
                               <w:rPr>
@@ -2984,7 +3079,11 @@
           </mc:Choice>
           <mc:Fallback>
             <w:pict>
-              <v:shape w14:anchorId="11E5FB61" id="_x0000_s1030" type="#_x0000_t202" style="position:absolute;margin-left:-6.75pt;margin-top:7.15pt;width:122.25pt;height:18pt;z-index:251652096;visibility:visible;mso-wrap-style:square;mso-width-percent:0;mso-height-percent:0;mso-wrap-distance-left:9pt;mso-wrap-distance-top:3.6pt;mso-wrap-distance-right:9pt;mso-wrap-distance-bottom:3.6pt;mso-position-horizontal:absolute;mso-position-horizontal-relative:margin;mso-position-vertical:absolute;mso-position-vertical-relative:text;mso-width-percent:0;mso-height-percent:0;mso-width-relative:margin;mso-height-relative:margin;v-text-anchor:top" o:gfxdata="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" filled="f" stroked="f">
+              <v:shapetype w14:anchorId="11E5FB61" id="_x0000_t202" coordsize="21600,21600" o:spt="202" path="m0,0l0,21600,21600,21600,21600,0xe">
+                <v:stroke joinstyle="miter"/>
+                <v:path gradientshapeok="t" o:connecttype="rect"/>
+              </v:shapetype>
+              <v:shape id="_x0000_s1030" type="#_x0000_t202" style="position:absolute;margin-left:-6.75pt;margin-top:7.15pt;width:122.25pt;height:18pt;z-index:251652096;visibility:visible;mso-wrap-style:square;mso-width-percent:0;mso-height-percent:0;mso-wrap-distance-left:9pt;mso-wrap-distance-top:3.6pt;mso-wrap-distance-right:9pt;mso-wrap-distance-bottom:3.6pt;mso-position-horizontal:absolute;mso-position-horizontal-relative:margin;mso-position-vertical:absolute;mso-position-vertical-relative:text;mso-width-percent:0;mso-height-percent:0;mso-width-relative:margin;mso-height-relative:margin;v-text-anchor:top" o:gfxdata="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" filled="f" stroked="f">
                 <v:textbox>
                   <w:txbxContent>
                     <w:p>
@@ -2996,9 +3095,17 @@
                       <w:r>
                         <w:rPr>
                           <w:b/>
+                          <w:sz w:val="16"/>
+                          <w:szCs w:val="16"/>
+                        </w:rPr>
+                        <w:t>PR Team</w:t>
+                      </w:r>
+                      <w:r>
+                        <w:rPr>
+                          <w:b/>
                           <w:sz w:val="18"/>
                         </w:rPr>
-                        <w:t xml:space="preserve">PR Team </w:t>
+                        <w:t xml:space="preserve"> </w:t>
                       </w:r>
                       <w:r>
                         <w:rPr>
@@ -4929,7 +5036,7 @@
 </file>
 
 <file path=customXml/itemProps1.xml><?xml version="1.0" encoding="utf-8"?>
-<ds:datastoreItem xmlns:ds="http://schemas.openxmlformats.org/officeDocument/2006/customXml" ds:itemID="{A59D36DF-6374-064A-956D-E6B2125D3DAC}">
+<ds:datastoreItem xmlns:ds="http://schemas.openxmlformats.org/officeDocument/2006/customXml" ds:itemID="{411CD292-4AA7-D24C-9B48-824A96060413}">
   <ds:schemaRefs>
     <ds:schemaRef ds:uri="http://schemas.openxmlformats.org/officeDocument/2006/bibliography"/>
   </ds:schemaRefs>

</xml_diff>